<commit_message>
Added new imp points for git learning!
</commit_message>
<xml_diff>
--- a/Git Sheet.docx
+++ b/Git Sheet.docx
@@ -939,17 +939,259 @@
         </w:rPr>
         <w:t xml:space="preserve"> push origin master</w:t>
       </w:r>
+    </w:p>
+    <w:p>
+      <w:pPr>
+        <w:pStyle w:val="ListParagraph"/>
+        <w:rPr>
+          <w:b/>
+          <w:lang w:val="en-US"/>
+        </w:rPr>
+      </w:pPr>
+    </w:p>
+    <w:p>
+      <w:pPr>
+        <w:pStyle w:val="ListParagraph"/>
+        <w:numPr>
+          <w:ilvl w:val="0"/>
+          <w:numId w:val="1"/>
+        </w:numPr>
+        <w:rPr>
+          <w:lang w:val="en-US"/>
+        </w:rPr>
+      </w:pPr>
+      <w:r>
+        <w:rPr>
+          <w:lang w:val="en-US"/>
+        </w:rPr>
+        <w:t xml:space="preserve">To create new branch </w:t>
+      </w:r>
+    </w:p>
+    <w:p>
+      <w:pPr>
+        <w:pStyle w:val="ListParagraph"/>
+        <w:rPr>
+          <w:b/>
+          <w:lang w:val="en-US"/>
+        </w:rPr>
+      </w:pPr>
+      <w:proofErr w:type="spellStart"/>
+      <w:proofErr w:type="gramStart"/>
+      <w:r>
+        <w:rPr>
+          <w:b/>
+          <w:lang w:val="en-US"/>
+        </w:rPr>
+        <w:t>git</w:t>
+      </w:r>
+      <w:proofErr w:type="spellEnd"/>
+      <w:proofErr w:type="gramEnd"/>
+      <w:r>
+        <w:rPr>
+          <w:b/>
+          <w:lang w:val="en-US"/>
+        </w:rPr>
+        <w:t xml:space="preserve"> branch &lt;branch-name&gt;</w:t>
+      </w:r>
+    </w:p>
+    <w:p>
+      <w:pPr>
+        <w:pStyle w:val="ListParagraph"/>
+        <w:rPr>
+          <w:b/>
+          <w:lang w:val="en-US"/>
+        </w:rPr>
+      </w:pPr>
+    </w:p>
+    <w:p>
+      <w:pPr>
+        <w:pStyle w:val="ListParagraph"/>
+        <w:numPr>
+          <w:ilvl w:val="0"/>
+          <w:numId w:val="1"/>
+        </w:numPr>
+        <w:rPr>
+          <w:lang w:val="en-US"/>
+        </w:rPr>
+      </w:pPr>
+      <w:r>
+        <w:rPr>
+          <w:lang w:val="en-US"/>
+        </w:rPr>
+        <w:t>To switch to created branch</w:t>
+      </w:r>
+    </w:p>
+    <w:p>
+      <w:pPr>
+        <w:pStyle w:val="ListParagraph"/>
+        <w:rPr>
+          <w:b/>
+          <w:lang w:val="en-US"/>
+        </w:rPr>
+      </w:pPr>
+      <w:proofErr w:type="spellStart"/>
+      <w:proofErr w:type="gramStart"/>
+      <w:r>
+        <w:rPr>
+          <w:b/>
+          <w:lang w:val="en-US"/>
+        </w:rPr>
+        <w:t>git</w:t>
+      </w:r>
+      <w:proofErr w:type="spellEnd"/>
+      <w:proofErr w:type="gramEnd"/>
+      <w:r>
+        <w:rPr>
+          <w:b/>
+          <w:lang w:val="en-US"/>
+        </w:rPr>
+        <w:t xml:space="preserve"> checkout &lt;branch-name&gt;</w:t>
+      </w:r>
+    </w:p>
+    <w:p>
+      <w:pPr>
+        <w:rPr>
+          <w:b/>
+          <w:lang w:val="en-US"/>
+        </w:rPr>
+      </w:pPr>
+    </w:p>
+    <w:p>
+      <w:pPr>
+        <w:pStyle w:val="ListParagraph"/>
+        <w:numPr>
+          <w:ilvl w:val="0"/>
+          <w:numId w:val="1"/>
+        </w:numPr>
+        <w:rPr>
+          <w:lang w:val="en-US"/>
+        </w:rPr>
+      </w:pPr>
+      <w:r>
+        <w:rPr>
+          <w:lang w:val="en-US"/>
+        </w:rPr>
+        <w:lastRenderedPageBreak/>
+        <w:t>Create &amp; immediately switch to new branch</w:t>
+      </w:r>
+    </w:p>
+    <w:p>
+      <w:pPr>
+        <w:pStyle w:val="ListParagraph"/>
+        <w:rPr>
+          <w:b/>
+          <w:lang w:val="en-US"/>
+        </w:rPr>
+      </w:pPr>
+      <w:proofErr w:type="spellStart"/>
+      <w:proofErr w:type="gramStart"/>
+      <w:r>
+        <w:rPr>
+          <w:b/>
+          <w:lang w:val="en-US"/>
+        </w:rPr>
+        <w:t>git</w:t>
+      </w:r>
+      <w:proofErr w:type="spellEnd"/>
+      <w:proofErr w:type="gramEnd"/>
+      <w:r>
+        <w:rPr>
+          <w:b/>
+          <w:lang w:val="en-US"/>
+        </w:rPr>
+        <w:t xml:space="preserve"> checkout -b &lt;branch-name&gt;</w:t>
+      </w:r>
+    </w:p>
+    <w:p>
+      <w:pPr>
+        <w:pStyle w:val="ListParagraph"/>
+        <w:rPr>
+          <w:b/>
+          <w:lang w:val="en-US"/>
+        </w:rPr>
+      </w:pPr>
+    </w:p>
+    <w:p>
+      <w:pPr>
+        <w:pStyle w:val="ListParagraph"/>
+        <w:numPr>
+          <w:ilvl w:val="0"/>
+          <w:numId w:val="1"/>
+        </w:numPr>
+        <w:rPr>
+          <w:rFonts w:cstheme="minorHAnsi"/>
+          <w:b/>
+          <w:lang w:val="en-US"/>
+        </w:rPr>
+      </w:pPr>
+      <w:r>
+        <w:rPr>
+          <w:rFonts w:cstheme="minorHAnsi"/>
+          <w:color w:val="24292F"/>
+          <w:shd w:val="clear" w:color="auto" w:fill="FFFFFF"/>
+        </w:rPr>
+        <w:t>pushing a new branch, this creates an upstream tracking branch with a lasting relationship to your local branch</w:t>
+      </w:r>
+    </w:p>
+    <w:p>
+      <w:pPr>
+        <w:pStyle w:val="ListParagraph"/>
+        <w:rPr>
+          <w:rFonts w:cstheme="minorHAnsi"/>
+          <w:b/>
+          <w:color w:val="24292F"/>
+        </w:rPr>
+      </w:pPr>
+      <w:r>
+        <w:rPr>
+          <w:rFonts w:cstheme="minorHAnsi"/>
+          <w:b/>
+          <w:color w:val="24292F"/>
+        </w:rPr>
+        <w:t>git push -u origin [branch</w:t>
+      </w:r>
+      <w:r>
+        <w:rPr>
+          <w:rFonts w:cstheme="minorHAnsi"/>
+          <w:b/>
+          <w:color w:val="24292F"/>
+        </w:rPr>
+        <w:t>-name</w:t>
+      </w:r>
+      <w:r>
+        <w:rPr>
+          <w:rFonts w:cstheme="minorHAnsi"/>
+          <w:b/>
+          <w:color w:val="24292F"/>
+        </w:rPr>
+        <w:t>]</w:t>
+      </w:r>
+    </w:p>
+    <w:p>
+      <w:pPr>
+        <w:pStyle w:val="ListParagraph"/>
+        <w:rPr>
+          <w:rFonts w:cstheme="minorHAnsi"/>
+          <w:b/>
+          <w:color w:val="24292F"/>
+        </w:rPr>
+      </w:pPr>
+    </w:p>
+    <w:p>
+      <w:pPr>
+        <w:pStyle w:val="ListParagraph"/>
+        <w:numPr>
+          <w:ilvl w:val="0"/>
+          <w:numId w:val="1"/>
+        </w:numPr>
+        <w:rPr>
+          <w:rFonts w:cstheme="minorHAnsi"/>
+          <w:b/>
+          <w:lang w:val="en-US"/>
+        </w:rPr>
+      </w:pPr>
       <w:bookmarkStart w:id="0" w:name="_GoBack"/>
       <w:bookmarkEnd w:id="0"/>
-    </w:p>
-    <w:p>
-      <w:pPr>
-        <w:pStyle w:val="ListParagraph"/>
-        <w:rPr>
-          <w:b/>
-          <w:lang w:val="en-US"/>
-        </w:rPr>
-      </w:pPr>
     </w:p>
     <w:sectPr>
       <w:pgSz w:w="11906" w:h="16838"/>

</xml_diff>